<commit_message>
om te laten zien
</commit_message>
<xml_diff>
--- a/Logboek PyramidPanic.docx
+++ b/Logboek PyramidPanic.docx
@@ -47,102 +47,232 @@
     <w:p>
       <w:pPr>
         <w:pStyle w:val="Geenafstand"/>
-      </w:pPr>
-      <w:r>
-        <w:t>vrijdag 9 november 2012</w:t>
+        <w:rPr>
+          <w:b/>
+          <w:u w:val="single"/>
+        </w:rPr>
+      </w:pPr>
+      <w:r>
+        <w:rPr>
+          <w:b/>
+          <w:u w:val="single"/>
+        </w:rPr>
+        <w:t>V</w:t>
+      </w:r>
+      <w:r>
+        <w:rPr>
+          <w:b/>
+          <w:u w:val="single"/>
+        </w:rPr>
+        <w:t>rijdag 9 november 2012</w:t>
+      </w:r>
+    </w:p>
+    <w:p>
+      <w:pPr>
+        <w:pStyle w:val="Geenafstand"/>
+        <w:rPr>
+          <w:b/>
+          <w:u w:val="single"/>
+        </w:rPr>
+      </w:pPr>
+      <w:r>
+        <w:rPr>
+          <w:b/>
+          <w:u w:val="single"/>
+        </w:rPr>
+        <w:t>8;45 – 12;00</w:t>
+      </w:r>
+    </w:p>
+    <w:p>
+      <w:pPr>
+        <w:pStyle w:val="Geenafstand"/>
+      </w:pPr>
+      <w:r>
+        <w:t>Nie</w:t>
+      </w:r>
+      <w:r>
+        <w:t>u</w:t>
+      </w:r>
+      <w:r>
+        <w:t xml:space="preserve">we map en </w:t>
+      </w:r>
+      <w:proofErr w:type="spellStart"/>
+      <w:r>
+        <w:t>repository</w:t>
+      </w:r>
+      <w:proofErr w:type="spellEnd"/>
+      <w:r>
+        <w:t xml:space="preserve"> </w:t>
+      </w:r>
+      <w:proofErr w:type="spellStart"/>
+      <w:r>
+        <w:t>geinitialiseerd</w:t>
+      </w:r>
+      <w:proofErr w:type="spellEnd"/>
+      <w:r>
+        <w:t xml:space="preserve">. De classes </w:t>
+      </w:r>
+      <w:proofErr w:type="spellStart"/>
+      <w:r>
+        <w:t>StartMenu</w:t>
+      </w:r>
+      <w:proofErr w:type="spellEnd"/>
+      <w:r>
+        <w:t xml:space="preserve">, </w:t>
+      </w:r>
+      <w:proofErr w:type="spellStart"/>
+      <w:r>
+        <w:t>Image,MenuStartScene</w:t>
+      </w:r>
+      <w:proofErr w:type="spellEnd"/>
+      <w:r>
+        <w:t xml:space="preserve"> gemaakt. Game1 </w:t>
+      </w:r>
+      <w:proofErr w:type="spellStart"/>
+      <w:r>
+        <w:t>hernoemnd</w:t>
+      </w:r>
+      <w:proofErr w:type="spellEnd"/>
+      <w:r>
+        <w:t xml:space="preserve"> naar </w:t>
+      </w:r>
+      <w:proofErr w:type="spellStart"/>
+      <w:r>
+        <w:t>Pyramid</w:t>
+      </w:r>
+      <w:proofErr w:type="spellEnd"/>
+      <w:r>
+        <w:t xml:space="preserve"> </w:t>
+      </w:r>
+      <w:proofErr w:type="spellStart"/>
+      <w:r>
+        <w:t>Panic</w:t>
+      </w:r>
+      <w:proofErr w:type="spellEnd"/>
+      <w:r>
+        <w:t xml:space="preserve">. Alle het overbodig commentaar weggehaald. Achtergrondplaatje en titel toegevoegd aan de class </w:t>
+      </w:r>
+      <w:proofErr w:type="spellStart"/>
+      <w:r>
+        <w:t>StartScene</w:t>
+      </w:r>
+      <w:proofErr w:type="spellEnd"/>
+      <w:r>
+        <w:t xml:space="preserve">. Plaatjes van de knoppen toegevoegd aan </w:t>
+      </w:r>
+      <w:proofErr w:type="spellStart"/>
+      <w:r>
+        <w:t>MenuStartScene</w:t>
+      </w:r>
+      <w:proofErr w:type="spellEnd"/>
+    </w:p>
+    <w:p>
+      <w:pPr>
+        <w:pStyle w:val="Geenafstand"/>
+      </w:pPr>
+    </w:p>
+    <w:p>
+      <w:pPr>
+        <w:pStyle w:val="Geenafstand"/>
+      </w:pPr>
+    </w:p>
+    <w:p>
+      <w:pPr>
+        <w:pStyle w:val="Geenafstand"/>
+        <w:rPr>
+          <w:b/>
+          <w:u w:val="single"/>
+        </w:rPr>
+      </w:pPr>
+      <w:r>
+        <w:rPr>
+          <w:b/>
+          <w:u w:val="single"/>
+        </w:rPr>
+        <w:t>Dinsdag 13 november 2012</w:t>
+      </w:r>
+    </w:p>
+    <w:p>
+      <w:pPr>
+        <w:pStyle w:val="Geenafstand"/>
+        <w:rPr>
+          <w:b/>
+          <w:u w:val="single"/>
+        </w:rPr>
+      </w:pPr>
+      <w:r>
+        <w:rPr>
+          <w:b/>
+          <w:u w:val="single"/>
+        </w:rPr>
+        <w:t>8;45 – 12;00</w:t>
+      </w:r>
+    </w:p>
+    <w:p>
+      <w:pPr>
+        <w:pStyle w:val="Geenafstand"/>
+      </w:pPr>
+      <w:r>
+        <w:t xml:space="preserve">Input class gemaakt, </w:t>
+      </w:r>
+      <w:proofErr w:type="spellStart"/>
+      <w:r>
+        <w:t>activecolor</w:t>
+      </w:r>
+      <w:proofErr w:type="spellEnd"/>
+      <w:r>
+        <w:t xml:space="preserve">  toegepast op de knoppen van de </w:t>
+      </w:r>
+      <w:proofErr w:type="spellStart"/>
+      <w:r>
+        <w:t>MenuStartClass</w:t>
+      </w:r>
+      <w:proofErr w:type="spellEnd"/>
+      <w:r>
+        <w:t xml:space="preserve">, </w:t>
+      </w:r>
+      <w:proofErr w:type="spellStart"/>
+      <w:r>
+        <w:t>PlayScene</w:t>
+      </w:r>
+      <w:proofErr w:type="spellEnd"/>
+      <w:r>
+        <w:t xml:space="preserve">, </w:t>
+      </w:r>
+      <w:proofErr w:type="spellStart"/>
+      <w:r>
+        <w:t>QuitScene,HelpScene,LevelEditorScene</w:t>
+      </w:r>
+      <w:proofErr w:type="spellEnd"/>
+      <w:r>
+        <w:t xml:space="preserve">, </w:t>
+      </w:r>
+      <w:proofErr w:type="spellStart"/>
+      <w:r>
+        <w:t>ScoreScene</w:t>
+      </w:r>
+      <w:proofErr w:type="spellEnd"/>
+      <w:r>
+        <w:t xml:space="preserve"> en </w:t>
+      </w:r>
+      <w:proofErr w:type="spellStart"/>
+      <w:r>
+        <w:t>LoadScene</w:t>
+      </w:r>
+      <w:proofErr w:type="spellEnd"/>
+      <w:r>
+        <w:t>.</w:t>
+      </w:r>
+    </w:p>
+    <w:p>
+      <w:pPr>
+        <w:pStyle w:val="Geenafstand"/>
+      </w:pPr>
+      <w:r>
+        <w:t>Buttons werkte niet goed, sprong steeds over Start heen. Bob heeft mij geholpen nu werkt het.</w:t>
       </w:r>
       <w:bookmarkStart w:id="0" w:name="_GoBack"/>
       <w:bookmarkEnd w:id="0"/>
-    </w:p>
-    <w:p>
-      <w:pPr>
-        <w:pStyle w:val="Geenafstand"/>
-      </w:pPr>
-      <w:r>
-        <w:t>8;45 – 12;00</w:t>
-      </w:r>
-    </w:p>
-    <w:p>
-      <w:pPr>
-        <w:pStyle w:val="Geenafstand"/>
-      </w:pPr>
-      <w:proofErr w:type="spellStart"/>
-      <w:r>
-        <w:t>Niewe</w:t>
-      </w:r>
-      <w:proofErr w:type="spellEnd"/>
-      <w:r>
-        <w:t xml:space="preserve"> map en </w:t>
-      </w:r>
-      <w:proofErr w:type="spellStart"/>
-      <w:r>
-        <w:t>repository</w:t>
-      </w:r>
-      <w:proofErr w:type="spellEnd"/>
-      <w:r>
-        <w:t xml:space="preserve"> </w:t>
-      </w:r>
-      <w:proofErr w:type="spellStart"/>
-      <w:r>
-        <w:t>geinitialiseerd</w:t>
-      </w:r>
-      <w:proofErr w:type="spellEnd"/>
-      <w:r>
-        <w:t xml:space="preserve">. De classes </w:t>
-      </w:r>
-      <w:proofErr w:type="spellStart"/>
-      <w:r>
-        <w:t>StartMenu</w:t>
-      </w:r>
-      <w:proofErr w:type="spellEnd"/>
-      <w:r>
-        <w:t xml:space="preserve">, </w:t>
-      </w:r>
-      <w:proofErr w:type="spellStart"/>
-      <w:r>
-        <w:t>Image,MenuStartScene</w:t>
-      </w:r>
-      <w:proofErr w:type="spellEnd"/>
-      <w:r>
-        <w:t xml:space="preserve"> gemaakt. Game1 </w:t>
-      </w:r>
-      <w:proofErr w:type="spellStart"/>
-      <w:r>
-        <w:t>hernoemnd</w:t>
-      </w:r>
-      <w:proofErr w:type="spellEnd"/>
-      <w:r>
-        <w:t xml:space="preserve"> naar </w:t>
-      </w:r>
-      <w:proofErr w:type="spellStart"/>
-      <w:r>
-        <w:t>Pyramid</w:t>
-      </w:r>
-      <w:proofErr w:type="spellEnd"/>
-      <w:r>
-        <w:t xml:space="preserve"> </w:t>
-      </w:r>
-      <w:proofErr w:type="spellStart"/>
-      <w:r>
-        <w:t>Panic</w:t>
-      </w:r>
-      <w:proofErr w:type="spellEnd"/>
-      <w:r>
-        <w:t xml:space="preserve">. Alle het overbodig commentaar weggehaald. Achtergrondplaatje en titel toegevoegd aan de class </w:t>
-      </w:r>
-      <w:proofErr w:type="spellStart"/>
-      <w:r>
-        <w:t>StartScene</w:t>
-      </w:r>
-      <w:proofErr w:type="spellEnd"/>
-      <w:r>
-        <w:t xml:space="preserve">. Plaatjes van de knoppen toegevoegd aan </w:t>
-      </w:r>
-      <w:proofErr w:type="spellStart"/>
-      <w:r>
-        <w:t>MenuStartScene</w:t>
-      </w:r>
-      <w:proofErr w:type="spellEnd"/>
     </w:p>
     <w:sectPr>
       <w:pgSz w:w="11906" w:h="16838"/>

</xml_diff>